<commit_message>
Refactored 01. Advanced Functions - Exercises
</commit_message>
<xml_diff>
--- a/JS Advanced - June 2019/01. Advanced Functions - Exercises/JS-Advanced-Advanced-Functions-Exercise.docx
+++ b/JS Advanced - June 2019/01. Advanced Functions - Exercises/JS-Advanced-Advanced-Functions-Exercise.docx
@@ -5,6 +5,7 @@
     <w:p>
       <w:pPr>
         <w:pStyle w:val="Heading1"/>
+        <w:jc w:val="center"/>
       </w:pPr>
       <w:r>
         <w:t xml:space="preserve">Exercise: </w:t>
@@ -22,7 +23,7 @@
           <w:rPr>
             <w:rStyle w:val="Hyperlink"/>
           </w:rPr>
-          <w:t>“JavaScript Advanced” course @ SoftUni</w:t>
+          <w:t>JavaScript Advanced” course @ SoftUni</w:t>
         </w:r>
       </w:hyperlink>
       <w:r>
@@ -48,24 +49,9 @@
           <w:rPr>
             <w:rStyle w:val="Hyperlink"/>
           </w:rPr>
-          <w:t>https://judge.softuni.bg/Con</w:t>
-        </w:r>
-        <w:r>
-          <w:rPr>
-            <w:rStyle w:val="Hyperlink"/>
-          </w:rPr>
-          <w:t>t</w:t>
-        </w:r>
-        <w:r>
-          <w:rPr>
-            <w:rStyle w:val="Hyperlink"/>
-          </w:rPr>
-          <w:t>ests/1529</w:t>
+          <w:t>https://judge.softuni.bg/Contests/1529</w:t>
         </w:r>
       </w:hyperlink>
-      <w:r>
-        <w:t>.</w:t>
-      </w:r>
     </w:p>
     <w:p>
       <w:pPr>
@@ -515,7 +501,15 @@
         <w:rPr>
           <w:rStyle w:val="Strong"/>
         </w:rPr>
-        <w:t>new line</w:t>
+        <w:t>new lin</w:t>
+      </w:r>
+      <w:bookmarkStart w:id="0" w:name="_GoBack"/>
+      <w:bookmarkEnd w:id="0"/>
+      <w:r>
+        <w:rPr>
+          <w:rStyle w:val="Strong"/>
+        </w:rPr>
+        <w:t>e</w:t>
       </w:r>
       <w:r>
         <w:t xml:space="preserve"> in </w:t>
@@ -661,7 +655,6 @@
         <w:pStyle w:val="Heading3"/>
       </w:pPr>
       <w:r>
-        <w:lastRenderedPageBreak/>
         <w:t>Example</w:t>
       </w:r>
     </w:p>
@@ -855,6 +848,7 @@
         <w:pStyle w:val="Heading3"/>
       </w:pPr>
       <w:r>
+        <w:lastRenderedPageBreak/>
         <w:t>Input</w:t>
       </w:r>
     </w:p>
@@ -1261,7 +1255,6 @@
     </w:p>
     <w:p>
       <w:r>
-        <w:lastRenderedPageBreak/>
         <w:t>The status is one of the following:</w:t>
       </w:r>
     </w:p>
@@ -1538,6 +1531,7 @@
               <w:pStyle w:val="Code"/>
             </w:pPr>
             <w:r>
+              <w:lastRenderedPageBreak/>
               <w:t>“Peter”, 29, 75, 182</w:t>
             </w:r>
           </w:p>
@@ -2041,7 +2035,6 @@
         <w:rPr>
           <w:rStyle w:val="CodeChar"/>
         </w:rPr>
-        <w:lastRenderedPageBreak/>
         <w:t>dot</w:t>
       </w:r>
       <w:r>
@@ -2413,6 +2406,7 @@
               <w:pStyle w:val="Code"/>
             </w:pPr>
             <w:r>
+              <w:lastRenderedPageBreak/>
               <w:t>solution.add([1, 1], [1, 0]);</w:t>
             </w:r>
           </w:p>
@@ -2652,15 +2646,7 @@
         <w:rPr>
           <w:i/>
         </w:rPr>
-        <w:t xml:space="preserve"> </w:t>
-      </w:r>
-      <w:bookmarkStart w:id="0" w:name="_GoBack"/>
-      <w:bookmarkEnd w:id="0"/>
-      <w:r>
-        <w:rPr>
-          <w:i/>
-        </w:rPr>
-        <w:t>to be done though, since those robo</w:t>
+        <w:t xml:space="preserve"> to be done though, since those robo</w:t>
       </w:r>
       <w:r>
         <w:rPr>
@@ -2951,13 +2937,13 @@
         <w:rPr>
           <w:rStyle w:val="CodeChar"/>
         </w:rPr>
-        <w:t>Coke</w:t>
-      </w:r>
-      <w:r>
-        <w:rPr>
-          <w:noProof/>
-        </w:rPr>
-        <w:t xml:space="preserve"> -</w:t>
+        <w:t xml:space="preserve">Lemonade </w:t>
+      </w:r>
+      <w:r>
+        <w:rPr>
+          <w:noProof/>
+        </w:rPr>
+        <w:t>-</w:t>
       </w:r>
       <w:r>
         <w:rPr>
@@ -3078,7 +3064,7 @@
         <w:rPr>
           <w:rStyle w:val="CodeChar"/>
         </w:rPr>
-        <w:t>Omelet</w:t>
+        <w:t>Eggs</w:t>
       </w:r>
       <w:r>
         <w:rPr>
@@ -3141,7 +3127,7 @@
         <w:rPr>
           <w:rStyle w:val="CodeChar"/>
         </w:rPr>
-        <w:t>Cheverme</w:t>
+        <w:t>Turkey</w:t>
       </w:r>
       <w:r>
         <w:rPr>
@@ -3246,7 +3232,6 @@
         <w:rPr>
           <w:rStyle w:val="CodeChar"/>
         </w:rPr>
-        <w:lastRenderedPageBreak/>
         <w:t>restock &lt;microelement&gt; &lt;quantity&gt;</w:t>
       </w:r>
       <w:r>
@@ -3463,6 +3448,7 @@
         <w:rPr>
           <w:rStyle w:val="CodeChar"/>
         </w:rPr>
+        <w:lastRenderedPageBreak/>
         <w:t>Success</w:t>
       </w:r>
       <w:r>
@@ -3616,10 +3602,13 @@
               <w:pStyle w:val="Code"/>
             </w:pPr>
             <w:r>
-              <w:t xml:space="preserve">manager("prepare coke 4");     </w:t>
-            </w:r>
-            <w:r>
-              <w:t xml:space="preserve"> </w:t>
+              <w:t xml:space="preserve">manager("prepare </w:t>
+            </w:r>
+            <w:r>
+              <w:t>lemonade</w:t>
+            </w:r>
+            <w:r>
+              <w:t xml:space="preserve"> 4");  </w:t>
             </w:r>
             <w:r>
               <w:rPr>
@@ -3891,7 +3880,6 @@
               <w:jc w:val="center"/>
             </w:pPr>
             <w:r>
-              <w:lastRenderedPageBreak/>
               <w:t>Input</w:t>
             </w:r>
           </w:p>
@@ -3926,7 +3914,13 @@
               <w:pStyle w:val="Code"/>
             </w:pPr>
             <w:r>
-              <w:t>prepare cheverme 1</w:t>
+              <w:t xml:space="preserve">prepare </w:t>
+            </w:r>
+            <w:r>
+              <w:t>turkey</w:t>
+            </w:r>
+            <w:r>
+              <w:t xml:space="preserve"> 1</w:t>
             </w:r>
           </w:p>
           <w:p>
@@ -3942,7 +3936,13 @@
               <w:pStyle w:val="Code"/>
             </w:pPr>
             <w:r>
-              <w:t>prepare cheverme 1</w:t>
+              <w:t xml:space="preserve">prepare </w:t>
+            </w:r>
+            <w:r>
+              <w:t xml:space="preserve">turkey </w:t>
+            </w:r>
+            <w:r>
+              <w:t>1</w:t>
             </w:r>
           </w:p>
           <w:p>
@@ -3958,7 +3958,13 @@
               <w:pStyle w:val="Code"/>
             </w:pPr>
             <w:r>
-              <w:t>prepare cheverme 1</w:t>
+              <w:t xml:space="preserve">prepare </w:t>
+            </w:r>
+            <w:r>
+              <w:t xml:space="preserve">turkey </w:t>
+            </w:r>
+            <w:r>
+              <w:t>1</w:t>
             </w:r>
           </w:p>
           <w:p>
@@ -3974,7 +3980,13 @@
               <w:pStyle w:val="Code"/>
             </w:pPr>
             <w:r>
-              <w:t>prepare cheverme 1</w:t>
+              <w:t xml:space="preserve">prepare </w:t>
+            </w:r>
+            <w:r>
+              <w:t xml:space="preserve">turkey </w:t>
+            </w:r>
+            <w:r>
+              <w:t>1</w:t>
             </w:r>
           </w:p>
           <w:p>
@@ -3990,7 +4002,13 @@
               <w:pStyle w:val="Code"/>
             </w:pPr>
             <w:r>
-              <w:t>prepare cheverme 1</w:t>
+              <w:t xml:space="preserve">prepare </w:t>
+            </w:r>
+            <w:r>
+              <w:t xml:space="preserve">turkey </w:t>
+            </w:r>
+            <w:r>
+              <w:t>1</w:t>
             </w:r>
           </w:p>
           <w:p>
@@ -4159,6 +4177,7 @@
         </w:rPr>
       </w:pPr>
       <w:r>
+        <w:lastRenderedPageBreak/>
         <w:t xml:space="preserve">Monkey </w:t>
       </w:r>
       <w:r>
@@ -4723,7 +4742,6 @@
               <w:pStyle w:val="Code"/>
             </w:pPr>
             <w:r>
-              <w:lastRenderedPageBreak/>
               <w:t>}</w:t>
             </w:r>
           </w:p>
@@ -4732,7 +4750,6 @@
     </w:tbl>
     <w:p>
       <w:r>
-        <w:lastRenderedPageBreak/>
         <w:t>The arguments will be one of the following strings:</w:t>
       </w:r>
     </w:p>
@@ -4881,6 +4898,7 @@
         <w:pStyle w:val="Heading3"/>
       </w:pPr>
       <w:r>
+        <w:lastRenderedPageBreak/>
         <w:t>Examples</w:t>
       </w:r>
     </w:p>
@@ -5356,7 +5374,7 @@
         </mc:Choice>
         <mc:Fallback>
           <w:pict>
-            <v:line w14:anchorId="7A564D1D" id="Straight Connector 20" o:spid="_x0000_s1026" style="position:absolute;flip:y;z-index:251660288;visibility:visible;mso-wrap-style:square;mso-width-percent:0;mso-height-percent:0;mso-wrap-distance-left:9pt;mso-wrap-distance-top:-3e-5mm;mso-wrap-distance-right:9pt;mso-wrap-distance-bottom:-3e-5mm;mso-position-horizontal:absolute;mso-position-horizontal-relative:text;mso-position-vertical:absolute;mso-position-vertical-relative:text;mso-width-percent:0;mso-height-percent:0;mso-width-relative:page;mso-height-relative:page" from="-.1pt,5.2pt" to="520.7pt,5.2pt" o:gfxdata="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" strokecolor="#f37123" strokeweight="1pt">
+            <v:line w14:anchorId="3399AE31" id="Straight Connector 20" o:spid="_x0000_s1026" style="position:absolute;flip:y;z-index:251660288;visibility:visible;mso-wrap-style:square;mso-width-percent:0;mso-height-percent:0;mso-wrap-distance-left:9pt;mso-wrap-distance-top:-3e-5mm;mso-wrap-distance-right:9pt;mso-wrap-distance-bottom:-3e-5mm;mso-position-horizontal:absolute;mso-position-horizontal-relative:text;mso-position-vertical:absolute;mso-position-vertical-relative:text;mso-width-percent:0;mso-height-percent:0;mso-width-relative:page;mso-height-relative:page" from="-.1pt,5.2pt" to="520.7pt,5.2pt" o:gfxdata="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" strokecolor="#f37123" strokeweight="1pt">
               <v:stroke endcap="round"/>
               <o:lock v:ext="edit" shapetype="f"/>
             </v:line>
@@ -5920,7 +5938,7 @@
                                 <wp:extent cx="171450" cy="205105"/>
                                 <wp:effectExtent l="0" t="0" r="0" b="4445"/>
                                 <wp:docPr id="85" name="Picture 14">
-                                  <a:hlinkClick xmlns:a="http://schemas.openxmlformats.org/drawingml/2006/main" r:id="rId4"/>
+                                  <a:hlinkClick xmlns:a="http://schemas.openxmlformats.org/drawingml/2006/main" r:id="rId1"/>
                                 </wp:docPr>
                                 <wp:cNvGraphicFramePr>
                                   <a:graphicFrameLocks xmlns:a="http://schemas.openxmlformats.org/drawingml/2006/main" noChangeAspect="1"/>
@@ -5930,7 +5948,7 @@
                                     <pic:pic xmlns:pic="http://schemas.openxmlformats.org/drawingml/2006/picture">
                                       <pic:nvPicPr>
                                         <pic:cNvPr id="0" name="Picture 14">
-                                          <a:hlinkClick r:id="rId4"/>
+                                          <a:hlinkClick r:id="rId1"/>
                                         </pic:cNvPr>
                                         <pic:cNvPicPr>
                                           <a:picLocks noChangeAspect="1" noChangeArrowheads="1"/>
@@ -13525,7 +13543,7 @@
 </file>
 
 <file path=customXml/itemProps1.xml><?xml version="1.0" encoding="utf-8"?>
-<ds:datastoreItem xmlns:ds="http://schemas.openxmlformats.org/officeDocument/2006/customXml" ds:itemID="{BDCCB59C-5B94-40E0-8636-1E73800B50E9}">
+<ds:datastoreItem xmlns:ds="http://schemas.openxmlformats.org/officeDocument/2006/customXml" ds:itemID="{83339202-D60C-4E68-A762-614CBE062106}">
   <ds:schemaRefs>
     <ds:schemaRef ds:uri="http://schemas.openxmlformats.org/officeDocument/2006/bibliography"/>
   </ds:schemaRefs>

</xml_diff>